<commit_message>
I made an edit
</commit_message>
<xml_diff>
--- a/Word/MoreSquirrleyInfo.docx
+++ b/Word/MoreSquirrleyInfo.docx
@@ -136,8 +136,27 @@
     </w:p>
     <w:p/>
     <w:p>
-      <w:r>
-        <w:t>edit</w:t>
+      <w:proofErr w:type="spellStart"/>
+      <w:r>
+        <w:t>E</w:t>
+      </w:r>
+      <w:r>
+        <w:t>dit</w:t>
+      </w:r>
+      <w:r>
+        <w:t>j</w:t>
+      </w:r>
+      <w:proofErr w:type="spellEnd"/>
+      <w:r>
+        <w:t xml:space="preserve"> </w:t>
+      </w:r>
+      <w:proofErr w:type="spellStart"/>
+      <w:r>
+        <w:t>slfjksdlsdfkjsdjf</w:t>
+      </w:r>
+      <w:proofErr w:type="spellEnd"/>
+      <w:r>
+        <w:t xml:space="preserve"> </w:t>
       </w:r>
       <w:bookmarkStart w:id="0" w:name="_GoBack"/>
       <w:bookmarkEnd w:id="0"/>

</xml_diff>